<commit_message>
my part of the report
</commit_message>
<xml_diff>
--- a/Report micro.docx
+++ b/Report micro.docx
@@ -4,64 +4,96 @@
   <w:body>
     <w:p>
       <w:pPr>
-        <w:spacing w:line="480" w:lineRule="auto"/>
+        <w:spacing w:line="600" w:lineRule="auto"/>
         <w:jc w:val="center"/>
         <w:rPr>
           <w:rFonts w:asciiTheme="majorBidi" w:hAnsiTheme="majorBidi" w:cstheme="majorBidi"/>
-          <w:sz w:val="24"/>
-          <w:szCs w:val="24"/>
+          <w:sz w:val="28"/>
+          <w:szCs w:val="28"/>
         </w:rPr>
       </w:pPr>
       <w:r>
         <w:rPr>
           <w:rFonts w:asciiTheme="majorBidi" w:hAnsiTheme="majorBidi" w:cstheme="majorBidi"/>
-          <w:sz w:val="24"/>
-          <w:szCs w:val="24"/>
+          <w:sz w:val="28"/>
+          <w:szCs w:val="28"/>
         </w:rPr>
         <w:t>Report</w:t>
       </w:r>
     </w:p>
     <w:p>
       <w:pPr>
-        <w:spacing w:line="480" w:lineRule="auto"/>
+        <w:spacing w:line="600" w:lineRule="auto"/>
         <w:ind w:firstLine="720"/>
         <w:rPr>
           <w:rFonts w:asciiTheme="majorBidi" w:hAnsiTheme="majorBidi" w:cstheme="majorBidi"/>
-          <w:sz w:val="24"/>
-          <w:szCs w:val="24"/>
+          <w:sz w:val="28"/>
+          <w:szCs w:val="28"/>
         </w:rPr>
       </w:pPr>
       <w:r>
         <w:rPr>
           <w:rFonts w:asciiTheme="majorBidi" w:hAnsiTheme="majorBidi" w:cstheme="majorBidi"/>
-          <w:sz w:val="24"/>
-          <w:szCs w:val="24"/>
+          <w:sz w:val="28"/>
+          <w:szCs w:val="28"/>
         </w:rPr>
         <w:t xml:space="preserve">In order to handle the input string efficiently, we thought we could change it from its infix form to prefix. For this purpose, stacks were used where we pushed and popped parts of the strings depending on the type of the character. Also, in handling the string, we were aware of the fact that pull up circuit should in terms of complemented input and pull down are the opposite. Therefore, </w:t>
       </w:r>
       <w:r>
         <w:rPr>
           <w:rFonts w:asciiTheme="majorBidi" w:hAnsiTheme="majorBidi" w:cstheme="majorBidi"/>
-          <w:sz w:val="24"/>
-          <w:szCs w:val="24"/>
+          <w:sz w:val="28"/>
+          <w:szCs w:val="28"/>
         </w:rPr>
         <w:t xml:space="preserve">for the pull up for example, </w:t>
       </w:r>
       <w:r>
         <w:rPr>
           <w:rFonts w:asciiTheme="majorBidi" w:hAnsiTheme="majorBidi" w:cstheme="majorBidi"/>
-          <w:sz w:val="24"/>
-          <w:szCs w:val="24"/>
+          <w:sz w:val="28"/>
+          <w:szCs w:val="28"/>
         </w:rPr>
         <w:t>i</w:t>
       </w:r>
       <w:r>
         <w:rPr>
           <w:rFonts w:asciiTheme="majorBidi" w:hAnsiTheme="majorBidi" w:cstheme="majorBidi"/>
-          <w:sz w:val="24"/>
-          <w:szCs w:val="24"/>
+          <w:sz w:val="28"/>
+          <w:szCs w:val="28"/>
         </w:rPr>
         <w:t>f an input was not complemented, we complemented and if it was complemented we left as it is.</w:t>
+      </w:r>
+      <w:r>
+        <w:rPr>
+          <w:rFonts w:asciiTheme="majorBidi" w:hAnsiTheme="majorBidi" w:cstheme="majorBidi"/>
+          <w:sz w:val="28"/>
+          <w:szCs w:val="28"/>
+        </w:rPr>
+        <w:t xml:space="preserve"> Finally, the output prefix was a single string so we had to divide the string into an array of strings so that we could deal with every element in the array on i</w:t>
+      </w:r>
+      <w:r>
+        <w:rPr>
+          <w:rFonts w:asciiTheme="majorBidi" w:hAnsiTheme="majorBidi" w:cstheme="majorBidi"/>
+          <w:sz w:val="28"/>
+          <w:szCs w:val="28"/>
+        </w:rPr>
+        <w:t>ts</w:t>
+      </w:r>
+      <w:r>
+        <w:rPr>
+          <w:rFonts w:asciiTheme="majorBidi" w:hAnsiTheme="majorBidi" w:cstheme="majorBidi"/>
+          <w:sz w:val="28"/>
+          <w:szCs w:val="28"/>
+        </w:rPr>
+        <w:t xml:space="preserve"> own</w:t>
+      </w:r>
+      <w:r>
+        <w:rPr>
+          <w:rFonts w:asciiTheme="majorBidi" w:hAnsiTheme="majorBidi" w:cstheme="majorBidi"/>
+          <w:sz w:val="28"/>
+          <w:szCs w:val="28"/>
+        </w:rPr>
+        <w:t>.</w:t>
       </w:r>
       <w:bookmarkStart w:id="0" w:name="_GoBack"/>
       <w:bookmarkEnd w:id="0"/>

</xml_diff>

<commit_message>
brief desc and my part
</commit_message>
<xml_diff>
--- a/Report micro.docx
+++ b/Report micro.docx
@@ -24,9 +24,10 @@
     <w:p>
       <w:pPr>
         <w:spacing w:line="600" w:lineRule="auto"/>
-        <w:ind w:firstLine="720"/>
-        <w:rPr>
-          <w:rFonts w:asciiTheme="majorBidi" w:hAnsiTheme="majorBidi" w:cstheme="majorBidi"/>
+        <w:rPr>
+          <w:rFonts w:asciiTheme="majorBidi" w:hAnsiTheme="majorBidi" w:cstheme="majorBidi"/>
+          <w:b/>
+          <w:bCs/>
           <w:sz w:val="28"/>
           <w:szCs w:val="28"/>
         </w:rPr>
@@ -34,69 +35,241 @@
       <w:r>
         <w:rPr>
           <w:rFonts w:asciiTheme="majorBidi" w:hAnsiTheme="majorBidi" w:cstheme="majorBidi"/>
-          <w:sz w:val="28"/>
-          <w:szCs w:val="28"/>
-        </w:rPr>
-        <w:t xml:space="preserve">In order to handle the input string efficiently, we thought we could change it from its infix form to prefix. For this purpose, stacks were used where we pushed and popped parts of the strings depending on the type of the character. Also, in handling the string, we were aware of the fact that pull up circuit should in terms of complemented input and pull down are the opposite. Therefore, </w:t>
-      </w:r>
-      <w:r>
-        <w:rPr>
-          <w:rFonts w:asciiTheme="majorBidi" w:hAnsiTheme="majorBidi" w:cstheme="majorBidi"/>
-          <w:sz w:val="28"/>
-          <w:szCs w:val="28"/>
-        </w:rPr>
-        <w:t xml:space="preserve">for the pull up for example, </w:t>
-      </w:r>
-      <w:r>
-        <w:rPr>
-          <w:rFonts w:asciiTheme="majorBidi" w:hAnsiTheme="majorBidi" w:cstheme="majorBidi"/>
-          <w:sz w:val="28"/>
-          <w:szCs w:val="28"/>
-        </w:rPr>
-        <w:t>i</w:t>
-      </w:r>
-      <w:r>
-        <w:rPr>
-          <w:rFonts w:asciiTheme="majorBidi" w:hAnsiTheme="majorBidi" w:cstheme="majorBidi"/>
-          <w:sz w:val="28"/>
-          <w:szCs w:val="28"/>
-        </w:rPr>
-        <w:t>f an input was not complemented, we complemented and if it was complemented we left as it is.</w:t>
-      </w:r>
-      <w:r>
-        <w:rPr>
-          <w:rFonts w:asciiTheme="majorBidi" w:hAnsiTheme="majorBidi" w:cstheme="majorBidi"/>
-          <w:sz w:val="28"/>
-          <w:szCs w:val="28"/>
-        </w:rPr>
-        <w:t xml:space="preserve"> Finally, the output prefix was a single string so we had to divide the string into an array of strings so that we could deal with every element in the array on i</w:t>
-      </w:r>
-      <w:r>
-        <w:rPr>
-          <w:rFonts w:asciiTheme="majorBidi" w:hAnsiTheme="majorBidi" w:cstheme="majorBidi"/>
-          <w:sz w:val="28"/>
-          <w:szCs w:val="28"/>
-        </w:rPr>
-        <w:t>ts</w:t>
-      </w:r>
-      <w:r>
-        <w:rPr>
-          <w:rFonts w:asciiTheme="majorBidi" w:hAnsiTheme="majorBidi" w:cstheme="majorBidi"/>
-          <w:sz w:val="28"/>
-          <w:szCs w:val="28"/>
-        </w:rPr>
-        <w:t xml:space="preserve"> own</w:t>
-      </w:r>
-      <w:r>
-        <w:rPr>
-          <w:rFonts w:asciiTheme="majorBidi" w:hAnsiTheme="majorBidi" w:cstheme="majorBidi"/>
-          <w:sz w:val="28"/>
-          <w:szCs w:val="28"/>
-        </w:rPr>
-        <w:t>.</w:t>
-      </w:r>
+          <w:b/>
+          <w:bCs/>
+          <w:sz w:val="28"/>
+          <w:szCs w:val="28"/>
+        </w:rPr>
+        <w:t>Overview:</w:t>
+      </w:r>
+    </w:p>
+    <w:p>
+      <w:pPr>
+        <w:spacing w:line="600" w:lineRule="auto"/>
+        <w:rPr>
+          <w:rFonts w:asciiTheme="majorBidi" w:hAnsiTheme="majorBidi" w:cstheme="majorBidi"/>
+          <w:sz w:val="28"/>
+          <w:szCs w:val="28"/>
+        </w:rPr>
+      </w:pPr>
+      <w:r>
+        <w:rPr>
+          <w:rFonts w:asciiTheme="majorBidi" w:hAnsiTheme="majorBidi" w:cstheme="majorBidi"/>
+          <w:sz w:val="28"/>
+          <w:szCs w:val="28"/>
+        </w:rPr>
+        <w:tab/>
+        <w:t xml:space="preserve">The project is a </w:t>
+      </w:r>
+      <w:r>
+        <w:rPr>
+          <w:rFonts w:asciiTheme="majorBidi" w:hAnsiTheme="majorBidi" w:cstheme="majorBidi"/>
+          <w:sz w:val="28"/>
+          <w:szCs w:val="28"/>
+        </w:rPr>
+        <w:t xml:space="preserve">CMOS circuit spice </w:t>
+      </w:r>
+      <w:r>
+        <w:rPr>
+          <w:rFonts w:asciiTheme="majorBidi" w:hAnsiTheme="majorBidi" w:cstheme="majorBidi"/>
+          <w:sz w:val="28"/>
+          <w:szCs w:val="28"/>
+        </w:rPr>
+        <w:t>netlist code generator</w:t>
+      </w:r>
+      <w:r>
+        <w:rPr>
+          <w:rFonts w:asciiTheme="majorBidi" w:hAnsiTheme="majorBidi" w:cstheme="majorBidi"/>
+          <w:sz w:val="28"/>
+          <w:szCs w:val="28"/>
+        </w:rPr>
+        <w:t>. The user will input a Boolean expression made of and, or, and not in addition to normal alphabets. The output is supposed to be the netlist code for this circuit consisting of any CMOS transistor (NMOS and PMOS). The circuit is divided into two parts: the pull up circuit (PUN) and the pull down circuit (PDN), with the PUN made of PMOS transistor, while the PDN constituted of NMOS transistors. Our implementation language is C++ and each line of code is a transistor with all its junctions which are its name, drain, source, gate, body, and finally its type.</w:t>
+      </w:r>
+      <w:r>
+        <w:rPr>
+          <w:rFonts w:asciiTheme="majorBidi" w:hAnsiTheme="majorBidi" w:cstheme="majorBidi"/>
+          <w:sz w:val="28"/>
+          <w:szCs w:val="28"/>
+        </w:rPr>
+        <w:t xml:space="preserve"> </w:t>
+      </w:r>
+    </w:p>
+    <w:p>
+      <w:pPr>
+        <w:spacing w:line="600" w:lineRule="auto"/>
+        <w:rPr>
+          <w:rFonts w:asciiTheme="majorBidi" w:hAnsiTheme="majorBidi" w:cstheme="majorBidi"/>
+          <w:sz w:val="28"/>
+          <w:szCs w:val="28"/>
+        </w:rPr>
+      </w:pPr>
+      <w:r>
+        <w:rPr>
+          <w:rFonts w:asciiTheme="majorBidi" w:hAnsiTheme="majorBidi" w:cstheme="majorBidi"/>
+          <w:sz w:val="28"/>
+          <w:szCs w:val="28"/>
+        </w:rPr>
+        <w:tab/>
+        <w:t xml:space="preserve">The bonus feature we implemented was the first one which generating a full spice deck compatible with the free </w:t>
+      </w:r>
+      <w:proofErr w:type="spellStart"/>
+      <w:r>
+        <w:rPr>
+          <w:rFonts w:asciiTheme="majorBidi" w:hAnsiTheme="majorBidi" w:cstheme="majorBidi"/>
+          <w:sz w:val="28"/>
+          <w:szCs w:val="28"/>
+        </w:rPr>
+        <w:t>LTSpice</w:t>
+      </w:r>
+      <w:proofErr w:type="spellEnd"/>
+      <w:r>
+        <w:rPr>
+          <w:rFonts w:asciiTheme="majorBidi" w:hAnsiTheme="majorBidi" w:cstheme="majorBidi"/>
+          <w:sz w:val="28"/>
+          <w:szCs w:val="28"/>
+        </w:rPr>
+        <w:t xml:space="preserve">. Thus, the code generated is not just the data statements; instead it is generates a title statement, end statement, control statements, and output statements in addition to the data statements of course. </w:t>
+      </w:r>
+    </w:p>
+    <w:p>
+      <w:pPr>
+        <w:spacing w:line="600" w:lineRule="auto"/>
+        <w:rPr>
+          <w:rFonts w:asciiTheme="majorBidi" w:hAnsiTheme="majorBidi" w:cstheme="majorBidi"/>
+          <w:b/>
+          <w:bCs/>
+          <w:sz w:val="28"/>
+          <w:szCs w:val="28"/>
+        </w:rPr>
+      </w:pPr>
+    </w:p>
+    <w:p>
+      <w:pPr>
+        <w:spacing w:line="600" w:lineRule="auto"/>
+        <w:rPr>
+          <w:rFonts w:asciiTheme="majorBidi" w:hAnsiTheme="majorBidi" w:cstheme="majorBidi"/>
+          <w:b/>
+          <w:bCs/>
+          <w:sz w:val="28"/>
+          <w:szCs w:val="28"/>
+        </w:rPr>
+      </w:pPr>
       <w:bookmarkStart w:id="0" w:name="_GoBack"/>
       <w:bookmarkEnd w:id="0"/>
+      <w:r>
+        <w:rPr>
+          <w:rFonts w:asciiTheme="majorBidi" w:hAnsiTheme="majorBidi" w:cstheme="majorBidi"/>
+          <w:b/>
+          <w:bCs/>
+          <w:sz w:val="28"/>
+          <w:szCs w:val="28"/>
+        </w:rPr>
+        <w:lastRenderedPageBreak/>
+        <w:t>Handling the input string</w:t>
+      </w:r>
+      <w:r>
+        <w:rPr>
+          <w:rFonts w:asciiTheme="majorBidi" w:hAnsiTheme="majorBidi" w:cstheme="majorBidi"/>
+          <w:b/>
+          <w:bCs/>
+          <w:sz w:val="28"/>
+          <w:szCs w:val="28"/>
+        </w:rPr>
+        <w:t>:</w:t>
+      </w:r>
+    </w:p>
+    <w:p>
+      <w:pPr>
+        <w:spacing w:line="600" w:lineRule="auto"/>
+        <w:ind w:firstLine="720"/>
+        <w:rPr>
+          <w:rFonts w:asciiTheme="majorBidi" w:hAnsiTheme="majorBidi" w:cstheme="majorBidi"/>
+          <w:sz w:val="28"/>
+          <w:szCs w:val="28"/>
+        </w:rPr>
+      </w:pPr>
+      <w:r>
+        <w:rPr>
+          <w:rFonts w:asciiTheme="majorBidi" w:hAnsiTheme="majorBidi" w:cstheme="majorBidi"/>
+          <w:sz w:val="28"/>
+          <w:szCs w:val="28"/>
+        </w:rPr>
+        <w:t xml:space="preserve">In order to handle the input string efficiently, we thought we could change it </w:t>
+      </w:r>
+      <w:proofErr w:type="gramStart"/>
+      <w:r>
+        <w:rPr>
+          <w:rFonts w:asciiTheme="majorBidi" w:hAnsiTheme="majorBidi" w:cstheme="majorBidi"/>
+          <w:sz w:val="28"/>
+          <w:szCs w:val="28"/>
+        </w:rPr>
+        <w:t>from</w:t>
+      </w:r>
+      <w:proofErr w:type="gramEnd"/>
+      <w:r>
+        <w:rPr>
+          <w:rFonts w:asciiTheme="majorBidi" w:hAnsiTheme="majorBidi" w:cstheme="majorBidi"/>
+          <w:sz w:val="28"/>
+          <w:szCs w:val="28"/>
+        </w:rPr>
+        <w:t xml:space="preserve"> its infix form to prefix. For this purpose, stacks were used where we pushed and popped parts of the strings depending on the type of the character. Also, in handling the string, we were aware of the fact that pull up circuit should in terms of complemented input and pull down are the opposite. Therefore, </w:t>
+      </w:r>
+      <w:r>
+        <w:rPr>
+          <w:rFonts w:asciiTheme="majorBidi" w:hAnsiTheme="majorBidi" w:cstheme="majorBidi"/>
+          <w:sz w:val="28"/>
+          <w:szCs w:val="28"/>
+        </w:rPr>
+        <w:t xml:space="preserve">for the pull up for example, </w:t>
+      </w:r>
+      <w:r>
+        <w:rPr>
+          <w:rFonts w:asciiTheme="majorBidi" w:hAnsiTheme="majorBidi" w:cstheme="majorBidi"/>
+          <w:sz w:val="28"/>
+          <w:szCs w:val="28"/>
+        </w:rPr>
+        <w:t>i</w:t>
+      </w:r>
+      <w:r>
+        <w:rPr>
+          <w:rFonts w:asciiTheme="majorBidi" w:hAnsiTheme="majorBidi" w:cstheme="majorBidi"/>
+          <w:sz w:val="28"/>
+          <w:szCs w:val="28"/>
+        </w:rPr>
+        <w:t>f an input was not complemented, we complemented and if it was complemented we left as it is.</w:t>
+      </w:r>
+      <w:r>
+        <w:rPr>
+          <w:rFonts w:asciiTheme="majorBidi" w:hAnsiTheme="majorBidi" w:cstheme="majorBidi"/>
+          <w:sz w:val="28"/>
+          <w:szCs w:val="28"/>
+        </w:rPr>
+        <w:t xml:space="preserve"> Finally, the output prefix was a single string so we had to divide the string into an array of strings so that we could deal with every element in the array on i</w:t>
+      </w:r>
+      <w:r>
+        <w:rPr>
+          <w:rFonts w:asciiTheme="majorBidi" w:hAnsiTheme="majorBidi" w:cstheme="majorBidi"/>
+          <w:sz w:val="28"/>
+          <w:szCs w:val="28"/>
+        </w:rPr>
+        <w:t>ts</w:t>
+      </w:r>
+      <w:r>
+        <w:rPr>
+          <w:rFonts w:asciiTheme="majorBidi" w:hAnsiTheme="majorBidi" w:cstheme="majorBidi"/>
+          <w:sz w:val="28"/>
+          <w:szCs w:val="28"/>
+        </w:rPr>
+        <w:t xml:space="preserve"> own</w:t>
+      </w:r>
+      <w:r>
+        <w:rPr>
+          <w:rFonts w:asciiTheme="majorBidi" w:hAnsiTheme="majorBidi" w:cstheme="majorBidi"/>
+          <w:sz w:val="28"/>
+          <w:szCs w:val="28"/>
+        </w:rPr>
+        <w:t>.</w:t>
+      </w:r>
     </w:p>
     <w:sectPr>
       <w:pgSz w:w="12240" w:h="15840"/>

</xml_diff>